<commit_message>
final paper and new nav bar
</commit_message>
<xml_diff>
--- a/ideation_report.docx
+++ b/ideation_report.docx
@@ -6,55 +6,22 @@
       <w:pPr>
         <w:pStyle w:val="DateandRecipient"/>
         <w:rPr>
-          <w:sz w:val="24"/>
-          <w:szCs w:val="24"/>
+          <w:color w:val="auto"/>
         </w:rPr>
       </w:pPr>
       <w:r>
         <w:rPr>
-          <w:sz w:val="24"/>
-          <w:szCs w:val="24"/>
-        </w:rPr>
-        <w:t>11/12/17</w:t>
-      </w:r>
-    </w:p>
-    <w:p>
-      <w:pPr>
-        <w:pStyle w:val="DateandRecipient"/>
-        <w:rPr>
-          <w:color w:val="auto"/>
-          <w:sz w:val="24"/>
-          <w:szCs w:val="24"/>
-        </w:rPr>
-      </w:pPr>
-      <w:r>
-        <w:rPr>
-          <w:sz w:val="24"/>
-          <w:szCs w:val="24"/>
-        </w:rPr>
-        <w:br/>
-      </w:r>
-      <w:r>
-        <w:rPr>
           <w:b/>
           <w:color w:val="auto"/>
-          <w:sz w:val="24"/>
-          <w:szCs w:val="24"/>
         </w:rPr>
         <w:t>PROBLEM:</w:t>
       </w:r>
       <w:r>
-        <w:rPr>
-          <w:sz w:val="24"/>
-          <w:szCs w:val="24"/>
-        </w:rPr>
         <w:t xml:space="preserve">  </w:t>
       </w:r>
       <w:r>
         <w:rPr>
           <w:color w:val="auto"/>
-          <w:sz w:val="24"/>
-          <w:szCs w:val="24"/>
         </w:rPr>
         <w:t xml:space="preserve">Long paper receipts create paper waste, thermal paper receipts linked to BPA exposure, and paper receipts do not effectively engage the end user. </w:t>
       </w:r>
@@ -62,16 +29,10 @@
     <w:p>
       <w:pPr>
         <w:pStyle w:val="DateandRecipient"/>
-        <w:rPr>
-          <w:sz w:val="24"/>
-          <w:szCs w:val="24"/>
-        </w:rPr>
       </w:pPr>
       <w:r>
         <w:rPr>
           <w:color w:val="auto"/>
-          <w:sz w:val="24"/>
-          <w:szCs w:val="24"/>
         </w:rPr>
         <w:tab/>
         <w:t>Internal Problem: Users without technology.</w:t>
@@ -80,40 +41,24 @@
     <w:p>
       <w:pPr>
         <w:pStyle w:val="DateandRecipient"/>
-        <w:rPr>
-          <w:sz w:val="24"/>
-          <w:szCs w:val="24"/>
-        </w:rPr>
       </w:pPr>
       <w:r>
         <w:rPr>
           <w:b/>
           <w:color w:val="auto"/>
-          <w:sz w:val="24"/>
-          <w:szCs w:val="24"/>
         </w:rPr>
         <w:t>SOLUTION:</w:t>
       </w:r>
       <w:r>
-        <w:rPr>
-          <w:sz w:val="24"/>
-          <w:szCs w:val="24"/>
-        </w:rPr>
         <w:t xml:space="preserve">  </w:t>
       </w:r>
       <w:r>
         <w:rPr>
           <w:color w:val="auto"/>
-          <w:sz w:val="24"/>
-          <w:szCs w:val="24"/>
         </w:rPr>
         <w:t>Create a website that links to a register to create a QR code to be displayed and scanned from the end users phone to reveal their receipt information, and effectively engage the user in promotional material. The user will have the option to email or download their receipt information, as well as be linked to further promotional material.</w:t>
       </w:r>
       <w:r>
-        <w:rPr>
-          <w:sz w:val="24"/>
-          <w:szCs w:val="24"/>
-        </w:rPr>
         <w:t xml:space="preserve"> </w:t>
       </w:r>
     </w:p>
@@ -122,22 +67,14 @@
         <w:pStyle w:val="DateandRecipient"/>
         <w:rPr>
           <w:color w:val="auto"/>
-          <w:sz w:val="24"/>
-          <w:szCs w:val="24"/>
         </w:rPr>
       </w:pPr>
       <w:r>
-        <w:rPr>
-          <w:sz w:val="24"/>
-          <w:szCs w:val="24"/>
-        </w:rPr>
         <w:tab/>
       </w:r>
       <w:r>
         <w:rPr>
           <w:color w:val="auto"/>
-          <w:sz w:val="24"/>
-          <w:szCs w:val="24"/>
         </w:rPr>
         <w:t xml:space="preserve">Internal Solution: View receipt on display, choose to email to yourself or print QR code with website &amp; sales number for later use. </w:t>
       </w:r>
@@ -165,17 +102,22 @@
             <w:pStyle w:val="BodyText"/>
             <w:rPr>
               <w:b/>
-              <w:sz w:val="24"/>
-              <w:szCs w:val="24"/>
             </w:rPr>
           </w:pPr>
           <w:r>
+            <w:t>WEBSITE</w:t>
+          </w:r>
+          <w:r>
             <w:rPr>
               <w:b/>
-              <w:sz w:val="24"/>
-              <w:szCs w:val="24"/>
             </w:rPr>
-            <w:t xml:space="preserve">WEBSITE SUPPORTED FEATURES: </w:t>
+            <w:t xml:space="preserve"> </w:t>
+          </w:r>
+          <w:r>
+            <w:rPr>
+              <w:b/>
+            </w:rPr>
+            <w:t xml:space="preserve">SUPPORTED FEATURES: </w:t>
           </w:r>
         </w:p>
         <w:p>
@@ -185,24 +127,17 @@
               <w:ilvl w:val="0"/>
               <w:numId w:val="11"/>
             </w:numPr>
+            <w:spacing w:line="240" w:lineRule="auto"/>
             <w:rPr>
               <w:color w:val="404040" w:themeColor="text1" w:themeTint="BF"/>
-              <w:sz w:val="24"/>
-              <w:szCs w:val="24"/>
             </w:rPr>
           </w:pPr>
           <w:r>
-            <w:rPr>
-              <w:sz w:val="24"/>
-              <w:szCs w:val="24"/>
-            </w:rPr>
             <w:t>API to connect website to register database</w:t>
           </w:r>
           <w:r>
             <w:rPr>
               <w:color w:val="404040" w:themeColor="text1" w:themeTint="BF"/>
-              <w:sz w:val="24"/>
-              <w:szCs w:val="24"/>
             </w:rPr>
             <w:t>.</w:t>
           </w:r>
@@ -214,16 +149,9 @@
               <w:ilvl w:val="0"/>
               <w:numId w:val="11"/>
             </w:numPr>
-            <w:rPr>
-              <w:sz w:val="24"/>
-              <w:szCs w:val="24"/>
-            </w:rPr>
+            <w:spacing w:line="240" w:lineRule="auto"/>
           </w:pPr>
           <w:r>
-            <w:rPr>
-              <w:sz w:val="24"/>
-              <w:szCs w:val="24"/>
-            </w:rPr>
             <w:t>QR scanning &amp; QR creation directly on the webpage.</w:t>
           </w:r>
         </w:p>
@@ -234,16 +162,9 @@
               <w:ilvl w:val="0"/>
               <w:numId w:val="11"/>
             </w:numPr>
-            <w:rPr>
-              <w:sz w:val="24"/>
-              <w:szCs w:val="24"/>
-            </w:rPr>
+            <w:spacing w:line="240" w:lineRule="auto"/>
           </w:pPr>
           <w:r>
-            <w:rPr>
-              <w:sz w:val="24"/>
-              <w:szCs w:val="24"/>
-            </w:rPr>
             <w:t>Sales lookup by QR code or sale number.</w:t>
           </w:r>
         </w:p>
@@ -254,37 +175,18 @@
               <w:ilvl w:val="0"/>
               <w:numId w:val="11"/>
             </w:numPr>
-            <w:rPr>
-              <w:sz w:val="24"/>
-              <w:szCs w:val="24"/>
-            </w:rPr>
+            <w:spacing w:line="240" w:lineRule="auto"/>
           </w:pPr>
           <w:r>
-            <w:rPr>
-              <w:sz w:val="24"/>
-              <w:szCs w:val="24"/>
-            </w:rPr>
             <w:t>Option on webpage to e</w:t>
           </w:r>
           <w:r>
-            <w:rPr>
-              <w:sz w:val="24"/>
-              <w:szCs w:val="24"/>
-            </w:rPr>
             <w:t>mail receipt</w:t>
           </w:r>
           <w:r>
-            <w:rPr>
-              <w:sz w:val="24"/>
-              <w:szCs w:val="24"/>
-            </w:rPr>
             <w:t xml:space="preserve"> &amp; QR code to end-user</w:t>
           </w:r>
           <w:r>
-            <w:rPr>
-              <w:sz w:val="24"/>
-              <w:szCs w:val="24"/>
-            </w:rPr>
             <w:t>.</w:t>
           </w:r>
         </w:p>
@@ -295,68 +197,729 @@
               <w:ilvl w:val="0"/>
               <w:numId w:val="11"/>
             </w:numPr>
-            <w:rPr>
-              <w:sz w:val="24"/>
-              <w:szCs w:val="24"/>
-            </w:rPr>
+            <w:spacing w:line="240" w:lineRule="auto"/>
           </w:pPr>
           <w:r>
-            <w:rPr>
-              <w:sz w:val="24"/>
-              <w:szCs w:val="24"/>
-            </w:rPr>
+            <w:t>Implement client promotional material into digital receipt with engaging links on the webpage once QR code is scanned.</w:t>
+          </w:r>
+        </w:p>
+        <w:p>
+          <w:pPr>
+            <w:pStyle w:val="BodyText"/>
+            <w:numPr>
+              <w:ilvl w:val="0"/>
+              <w:numId w:val="11"/>
+            </w:numPr>
+            <w:spacing w:line="240" w:lineRule="auto"/>
+          </w:pPr>
+          <w:r>
             <w:t>Option to print QR code with website &amp; sales number if the user does not have email or device accessibility (no device, or blind) for ability to access later, through assistance, or scanned for returns and exchanges at the retail location.</w:t>
           </w:r>
         </w:p>
         <w:p>
           <w:pPr>
             <w:pStyle w:val="BodyText"/>
+            <w:ind w:left="720"/>
           </w:pPr>
+        </w:p>
+      </w:sdtContent>
+    </w:sdt>
+    <w:sdt>
+      <w:sdtPr>
+        <w:id w:val="596293297"/>
+        <w:placeholder>
+          <w:docPart w:val="1BE3376A866F2D4181B6F0551C82F094"/>
+        </w:placeholder>
+      </w:sdtPr>
+      <w:sdtEndPr>
+        <w:rPr>
+          <w:color w:val="404040" w:themeColor="text1" w:themeTint="BF"/>
+        </w:rPr>
+      </w:sdtEndPr>
+      <w:sdtContent>
+        <w:p>
+          <w:pPr>
+            <w:pStyle w:val="BodyText"/>
+            <w:rPr>
+              <w:b/>
+            </w:rPr>
+          </w:pPr>
+          <w:r>
+            <w:t xml:space="preserve">SURVEY OF </w:t>
+          </w:r>
+          <w:r>
+            <w:rPr>
+              <w:b/>
+            </w:rPr>
+            <w:t xml:space="preserve">WEBSITES &amp; SIMILAR APPLICATIONS: </w:t>
+          </w:r>
         </w:p>
         <w:p>
           <w:pPr>
             <w:pStyle w:val="BodyText"/>
+            <w:numPr>
+              <w:ilvl w:val="0"/>
+              <w:numId w:val="11"/>
+            </w:numPr>
+            <w:spacing w:line="240" w:lineRule="auto"/>
             <w:rPr>
               <w:color w:val="404040" w:themeColor="text1" w:themeTint="BF"/>
             </w:rPr>
           </w:pPr>
+          <w:r>
+            <w:rPr>
+              <w:b/>
+            </w:rPr>
+            <w:t>AllReceipts</w:t>
+          </w:r>
+          <w:r>
+            <w:t xml:space="preserve"> is an </w:t>
+          </w:r>
+          <w:r>
+            <w:t>application-based</w:t>
+          </w:r>
+          <w:r>
+            <w:t xml:space="preserve"> service c</w:t>
+          </w:r>
+          <w:r>
+            <w:t xml:space="preserve">onnecting promotional material to the end user via QR codes on a receipt.  </w:t>
+          </w:r>
+        </w:p>
+        <w:p>
+          <w:pPr>
+            <w:pStyle w:val="BodyText"/>
+            <w:numPr>
+              <w:ilvl w:val="1"/>
+              <w:numId w:val="11"/>
+            </w:numPr>
+            <w:spacing w:line="240" w:lineRule="auto"/>
+            <w:rPr>
+              <w:color w:val="404040" w:themeColor="text1" w:themeTint="BF"/>
+            </w:rPr>
+          </w:pPr>
+          <w:r>
+            <w:t xml:space="preserve">SIMILARITIES: AllReceipts purpose is to better drive user engagement through digital promotions and </w:t>
+          </w:r>
+          <w:r>
+            <w:t xml:space="preserve">minimize needed receipt paper space. </w:t>
+          </w:r>
+          <w:r>
+            <w:t xml:space="preserve"> </w:t>
+          </w:r>
+        </w:p>
+        <w:p>
+          <w:pPr>
+            <w:pStyle w:val="BodyText"/>
+            <w:numPr>
+              <w:ilvl w:val="1"/>
+              <w:numId w:val="11"/>
+            </w:numPr>
+            <w:spacing w:line="240" w:lineRule="auto"/>
+            <w:rPr>
+              <w:color w:val="404040" w:themeColor="text1" w:themeTint="BF"/>
+            </w:rPr>
+          </w:pPr>
+          <w:r>
+            <w:t xml:space="preserve">DIFFERENCES: AllReceipts </w:t>
+          </w:r>
+          <w:r>
+            <w:t>is purely application based;</w:t>
+          </w:r>
+          <w:r>
+            <w:t xml:space="preserve"> they also do not code the entire receipt but just the promotional material. My application will be purely web based and digitize the entire receipt.</w:t>
+          </w:r>
+        </w:p>
+        <w:p>
+          <w:pPr>
+            <w:pStyle w:val="BodyText"/>
+            <w:numPr>
+              <w:ilvl w:val="0"/>
+              <w:numId w:val="11"/>
+            </w:numPr>
+            <w:spacing w:line="240" w:lineRule="auto"/>
+            <w:rPr>
+              <w:color w:val="404040" w:themeColor="text1" w:themeTint="BF"/>
+            </w:rPr>
+          </w:pPr>
+          <w:r>
+            <w:rPr>
+              <w:b/>
+            </w:rPr>
+            <w:t>Paydian</w:t>
+          </w:r>
+          <w:r>
+            <w:t xml:space="preserve"> is a PayPal service that is implemented into the clients merchant and retail applications. It is an all-encompassing service.  </w:t>
+          </w:r>
+        </w:p>
+        <w:p>
+          <w:pPr>
+            <w:pStyle w:val="BodyText"/>
+            <w:numPr>
+              <w:ilvl w:val="1"/>
+              <w:numId w:val="11"/>
+            </w:numPr>
+            <w:spacing w:line="240" w:lineRule="auto"/>
+            <w:rPr>
+              <w:color w:val="404040" w:themeColor="text1" w:themeTint="BF"/>
+            </w:rPr>
+          </w:pPr>
+          <w:r>
+            <w:t>SIMILARITIES: Removes paper and ink from the picture and drive</w:t>
+          </w:r>
+          <w:r>
+            <w:t>s</w:t>
+          </w:r>
+          <w:r>
+            <w:t xml:space="preserve"> client engagement. </w:t>
+          </w:r>
+        </w:p>
+        <w:p>
+          <w:pPr>
+            <w:pStyle w:val="BodyText"/>
+            <w:numPr>
+              <w:ilvl w:val="1"/>
+              <w:numId w:val="11"/>
+            </w:numPr>
+            <w:spacing w:line="240" w:lineRule="auto"/>
+            <w:rPr>
+              <w:color w:val="404040" w:themeColor="text1" w:themeTint="BF"/>
+            </w:rPr>
+          </w:pPr>
+          <w:r>
+            <w:t>DIFFERENCES: Application based by both the client and end user vs. my web-based version</w:t>
+          </w:r>
+          <w:r>
+            <w:t xml:space="preserve"> for all</w:t>
+          </w:r>
+          <w:r>
+            <w:t xml:space="preserve">. </w:t>
+          </w:r>
         </w:p>
       </w:sdtContent>
     </w:sdt>
     <w:p>
       <w:pPr>
         <w:pStyle w:val="BodyText"/>
+        <w:numPr>
+          <w:ilvl w:val="0"/>
+          <w:numId w:val="11"/>
+        </w:numPr>
+        <w:spacing w:line="240" w:lineRule="auto"/>
         <w:rPr>
           <w:color w:val="404040" w:themeColor="text1" w:themeTint="BF"/>
         </w:rPr>
       </w:pPr>
       <w:r>
         <w:rPr>
-          <w:color w:val="404040" w:themeColor="text1" w:themeTint="BF"/>
+          <w:b/>
         </w:rPr>
-        <w:t>Sincerely,</w:t>
+        <w:lastRenderedPageBreak/>
+        <w:t xml:space="preserve">Gimme! </w:t>
+      </w:r>
+      <w:r>
+        <w:t xml:space="preserve">is </w:t>
+      </w:r>
+      <w:r>
+        <w:t xml:space="preserve">a QR service which is implemented at the register level and prints a QR code onto the receipt to connect a user with an online promotion. </w:t>
       </w:r>
     </w:p>
     <w:p>
       <w:pPr>
-        <w:pStyle w:val="Signature"/>
+        <w:pStyle w:val="BodyText"/>
+        <w:numPr>
+          <w:ilvl w:val="1"/>
+          <w:numId w:val="11"/>
+        </w:numPr>
+        <w:spacing w:line="240" w:lineRule="auto"/>
+        <w:rPr>
+          <w:color w:val="404040" w:themeColor="text1" w:themeTint="BF"/>
+        </w:rPr>
       </w:pPr>
       <w:r>
-        <w:t>[Your Name]</w:t>
+        <w:t>SIMILARITIES</w:t>
       </w:r>
       <w:r>
-        <w:br/>
-        <w:t xml:space="preserve">[Your Title] </w:t>
+        <w:rPr>
+          <w:b/>
+        </w:rPr>
+        <w:t>:</w:t>
       </w:r>
+      <w:r>
+        <w:rPr>
+          <w:color w:val="404040" w:themeColor="text1" w:themeTint="BF"/>
+        </w:rPr>
+        <w:t xml:space="preserve"> Uses QR codes to engage the end user, is web based, and minimize</w:t>
+      </w:r>
+      <w:r>
+        <w:rPr>
+          <w:color w:val="404040" w:themeColor="text1" w:themeTint="BF"/>
+        </w:rPr>
+        <w:t>s</w:t>
+      </w:r>
+      <w:r>
+        <w:rPr>
+          <w:color w:val="404040" w:themeColor="text1" w:themeTint="BF"/>
+        </w:rPr>
+        <w:t xml:space="preserve"> receipt paper space.</w:t>
+      </w:r>
+    </w:p>
+    <w:p>
+      <w:pPr>
+        <w:pStyle w:val="BodyText"/>
+        <w:numPr>
+          <w:ilvl w:val="1"/>
+          <w:numId w:val="11"/>
+        </w:numPr>
+        <w:spacing w:line="240" w:lineRule="auto"/>
+        <w:rPr>
+          <w:color w:val="404040" w:themeColor="text1" w:themeTint="BF"/>
+        </w:rPr>
+      </w:pPr>
+      <w:r>
+        <w:t>DIFFERENCES</w:t>
+      </w:r>
+      <w:r>
+        <w:rPr>
+          <w:b/>
+        </w:rPr>
+        <w:t>:</w:t>
+      </w:r>
+      <w:r>
+        <w:rPr>
+          <w:color w:val="404040" w:themeColor="text1" w:themeTint="BF"/>
+        </w:rPr>
+        <w:t xml:space="preserve"> </w:t>
+      </w:r>
+      <w:r>
+        <w:rPr>
+          <w:color w:val="404040" w:themeColor="text1" w:themeTint="BF"/>
+        </w:rPr>
+        <w:t xml:space="preserve">Only eliminates promotional material from receipt paper but not the entire receipt. </w:t>
+      </w:r>
+    </w:p>
+    <w:p>
+      <w:pPr>
+        <w:pStyle w:val="BodyText"/>
+        <w:spacing w:line="240" w:lineRule="auto"/>
+        <w:ind w:left="1080"/>
+        <w:rPr>
+          <w:color w:val="404040" w:themeColor="text1" w:themeTint="BF"/>
+        </w:rPr>
+      </w:pPr>
+    </w:p>
+    <w:p>
+      <w:pPr>
+        <w:pStyle w:val="BodyText"/>
+        <w:numPr>
+          <w:ilvl w:val="0"/>
+          <w:numId w:val="11"/>
+        </w:numPr>
+        <w:spacing w:line="240" w:lineRule="auto"/>
+        <w:rPr>
+          <w:color w:val="404040" w:themeColor="text1" w:themeTint="BF"/>
+        </w:rPr>
+      </w:pPr>
+      <w:r>
+        <w:rPr>
+          <w:b/>
+        </w:rPr>
+        <w:t>WebQR</w:t>
+      </w:r>
+      <w:r>
+        <w:t xml:space="preserve"> </w:t>
+      </w:r>
+      <w:r>
+        <w:t xml:space="preserve">is a web based QR code scanner that enables users to scan any QR code through their website on desktops online, but can also pass a link and create their own QR code. </w:t>
+      </w:r>
+    </w:p>
+    <w:p>
+      <w:pPr>
+        <w:pStyle w:val="BodyText"/>
+        <w:numPr>
+          <w:ilvl w:val="1"/>
+          <w:numId w:val="11"/>
+        </w:numPr>
+        <w:spacing w:line="240" w:lineRule="auto"/>
+        <w:rPr>
+          <w:color w:val="404040" w:themeColor="text1" w:themeTint="BF"/>
+        </w:rPr>
+      </w:pPr>
+      <w:r>
+        <w:t>SIMILARITIES: Use of QR code scanner on the web for easy access, creation of QR code for any link.</w:t>
+      </w:r>
+    </w:p>
+    <w:p>
+      <w:pPr>
+        <w:pStyle w:val="BodyText"/>
+        <w:numPr>
+          <w:ilvl w:val="1"/>
+          <w:numId w:val="11"/>
+        </w:numPr>
+        <w:spacing w:line="240" w:lineRule="auto"/>
+        <w:rPr>
+          <w:color w:val="404040" w:themeColor="text1" w:themeTint="BF"/>
+        </w:rPr>
+      </w:pPr>
+      <w:r>
+        <w:t xml:space="preserve">DIFFERENCES: No retail register implementation, no mobile support. </w:t>
+      </w:r>
+    </w:p>
+    <w:p>
+      <w:pPr>
+        <w:pStyle w:val="BodyText"/>
+        <w:spacing w:line="240" w:lineRule="auto"/>
+        <w:ind w:left="1440"/>
+        <w:rPr>
+          <w:color w:val="404040" w:themeColor="text1" w:themeTint="BF"/>
+        </w:rPr>
+      </w:pPr>
+    </w:p>
+    <w:p>
+      <w:pPr>
+        <w:pStyle w:val="BodyText"/>
+        <w:numPr>
+          <w:ilvl w:val="0"/>
+          <w:numId w:val="11"/>
+        </w:numPr>
+        <w:spacing w:line="240" w:lineRule="auto"/>
+        <w:rPr>
+          <w:color w:val="404040" w:themeColor="text1" w:themeTint="BF"/>
+        </w:rPr>
+      </w:pPr>
+      <w:r>
+        <w:rPr>
+          <w:b/>
+        </w:rPr>
+        <w:t xml:space="preserve">Paperless Receipt Solution (PRS) System </w:t>
+      </w:r>
+      <w:r>
+        <w:t xml:space="preserve">is a fully implemented QR code retail experience, which consists of </w:t>
+      </w:r>
+      <w:r>
+        <w:t>customized QR libraries</w:t>
+      </w:r>
+      <w:r>
+        <w:t xml:space="preserve"> of scanned products, a scanning register, a mobile device card </w:t>
+      </w:r>
+      <w:r>
+        <w:t>reader</w:t>
+      </w:r>
+      <w:r>
+        <w:t>, and an application.</w:t>
+      </w:r>
+    </w:p>
+    <w:p>
+      <w:pPr>
+        <w:pStyle w:val="BodyText"/>
+        <w:numPr>
+          <w:ilvl w:val="1"/>
+          <w:numId w:val="11"/>
+        </w:numPr>
+        <w:spacing w:line="240" w:lineRule="auto"/>
+        <w:rPr>
+          <w:color w:val="404040" w:themeColor="text1" w:themeTint="BF"/>
+        </w:rPr>
+      </w:pPr>
+      <w:r>
+        <w:t>SIMILARI</w:t>
+      </w:r>
+      <w:r>
+        <w:t>TIES: Completely paperless receipts using integrated QR scanning with a register.</w:t>
+      </w:r>
+    </w:p>
+    <w:p>
+      <w:pPr>
+        <w:pStyle w:val="BodyText"/>
+        <w:numPr>
+          <w:ilvl w:val="1"/>
+          <w:numId w:val="11"/>
+        </w:numPr>
+        <w:spacing w:line="240" w:lineRule="auto"/>
+        <w:rPr>
+          <w:color w:val="404040" w:themeColor="text1" w:themeTint="BF"/>
+        </w:rPr>
+      </w:pPr>
+      <w:r>
+        <w:t xml:space="preserve">DIFFERENCES: </w:t>
+      </w:r>
+      <w:r>
+        <w:t>Not purely web based and has many moving parts.</w:t>
+      </w:r>
+      <w:r>
+        <w:t xml:space="preserve"> </w:t>
+      </w:r>
+    </w:p>
+    <w:p>
+      <w:pPr>
+        <w:pStyle w:val="BodyText"/>
+        <w:spacing w:line="240" w:lineRule="auto"/>
+        <w:ind w:left="1440"/>
+        <w:rPr>
+          <w:color w:val="404040" w:themeColor="text1" w:themeTint="BF"/>
+        </w:rPr>
+      </w:pPr>
+    </w:p>
+    <w:p>
+      <w:pPr>
+        <w:pStyle w:val="BodyText"/>
+        <w:rPr>
+          <w:b/>
+        </w:rPr>
+      </w:pPr>
+      <w:r>
+        <w:rPr>
+          <w:b/>
+        </w:rPr>
+        <w:t>RESOURCES</w:t>
+      </w:r>
+      <w:r>
+        <w:rPr>
+          <w:b/>
+        </w:rPr>
+        <w:t xml:space="preserve">: </w:t>
+      </w:r>
+    </w:p>
+    <w:p>
+      <w:pPr>
+        <w:pStyle w:val="BodyText"/>
+        <w:rPr>
+          <w:b/>
+        </w:rPr>
+      </w:pPr>
+      <w:r>
+        <w:rPr>
+          <w:b/>
+        </w:rPr>
+        <w:tab/>
+        <w:t>Market research on connecting humans with the digital world:</w:t>
+      </w:r>
+    </w:p>
+    <w:p>
+      <w:pPr>
+        <w:pStyle w:val="BodyText"/>
+        <w:rPr>
+          <w:b/>
+        </w:rPr>
+      </w:pPr>
+      <w:r>
+        <w:rPr>
+          <w:b/>
+        </w:rPr>
+        <w:tab/>
+      </w:r>
+      <w:hyperlink r:id="rId9" w:history="1">
+        <w:r>
+          <w:rPr>
+            <w:rStyle w:val="Hyperlink"/>
+            <w:b/>
+          </w:rPr>
+          <w:t>https://cdn.intechopen.com/pdfs-wm/31056.pdf</w:t>
+        </w:r>
+      </w:hyperlink>
+      <w:r>
+        <w:rPr>
+          <w:b/>
+        </w:rPr>
+        <w:t xml:space="preserve"> </w:t>
+      </w:r>
+    </w:p>
+    <w:p>
+      <w:pPr>
+        <w:pStyle w:val="BodyText"/>
+        <w:rPr>
+          <w:b/>
+        </w:rPr>
+      </w:pPr>
+      <w:r>
+        <w:rPr>
+          <w:b/>
+        </w:rPr>
+        <w:tab/>
+        <w:t>Research on BPA exposure through thermal receipt paper on humans:</w:t>
+      </w:r>
+    </w:p>
+    <w:p>
+      <w:pPr>
+        <w:pStyle w:val="BodyText"/>
+        <w:rPr>
+          <w:b/>
+        </w:rPr>
+      </w:pPr>
+      <w:r>
+        <w:rPr>
+          <w:b/>
+        </w:rPr>
+        <w:tab/>
+      </w:r>
+      <w:hyperlink r:id="rId10" w:history="1">
+        <w:r>
+          <w:rPr>
+            <w:rStyle w:val="Hyperlink"/>
+            <w:b/>
+          </w:rPr>
+          <w:t>http://www.sciencedirect.com/science/article/pii/S0378427414013101</w:t>
+        </w:r>
+      </w:hyperlink>
+      <w:r>
+        <w:rPr>
+          <w:b/>
+        </w:rPr>
+        <w:t xml:space="preserve"> </w:t>
+      </w:r>
+    </w:p>
+    <w:p>
+      <w:pPr>
+        <w:pStyle w:val="BodyText"/>
+        <w:rPr>
+          <w:b/>
+        </w:rPr>
+      </w:pPr>
+      <w:r>
+        <w:rPr>
+          <w:b/>
+        </w:rPr>
+        <w:tab/>
+        <w:t>Competing services:</w:t>
+      </w:r>
+    </w:p>
+    <w:p>
+      <w:pPr>
+        <w:pStyle w:val="BodyText"/>
+        <w:spacing w:line="240" w:lineRule="auto"/>
+        <w:ind w:left="720"/>
+        <w:rPr>
+          <w:b/>
+        </w:rPr>
+      </w:pPr>
+      <w:hyperlink r:id="rId11" w:history="1">
+        <w:r>
+          <w:rPr>
+            <w:rStyle w:val="Hyperlink"/>
+            <w:b/>
+          </w:rPr>
+          <w:t>https://allreceipts.com/</w:t>
+        </w:r>
+      </w:hyperlink>
+    </w:p>
+    <w:p>
+      <w:pPr>
+        <w:pStyle w:val="BodyText"/>
+        <w:spacing w:line="240" w:lineRule="auto"/>
+        <w:ind w:left="720"/>
+        <w:rPr>
+          <w:color w:val="404040" w:themeColor="text1" w:themeTint="BF"/>
+        </w:rPr>
+      </w:pPr>
+      <w:hyperlink r:id="rId12" w:history="1">
+        <w:r>
+          <w:rPr>
+            <w:rStyle w:val="Hyperlink"/>
+          </w:rPr>
+          <w:t>https://www.paydiant.com/partners</w:t>
+        </w:r>
+      </w:hyperlink>
+      <w:r>
+        <w:rPr>
+          <w:color w:val="404040" w:themeColor="text1" w:themeTint="BF"/>
+        </w:rPr>
+        <w:t xml:space="preserve"> </w:t>
+      </w:r>
+    </w:p>
+    <w:p>
+      <w:pPr>
+        <w:pStyle w:val="BodyText"/>
+        <w:spacing w:line="240" w:lineRule="auto"/>
+        <w:ind w:left="720"/>
+        <w:rPr>
+          <w:color w:val="404040" w:themeColor="text1" w:themeTint="BF"/>
+        </w:rPr>
+      </w:pPr>
+      <w:hyperlink r:id="rId13" w:history="1">
+        <w:r>
+          <w:rPr>
+            <w:rStyle w:val="Hyperlink"/>
+          </w:rPr>
+          <w:t>http://getgimme.com/</w:t>
+        </w:r>
+      </w:hyperlink>
+      <w:r>
+        <w:rPr>
+          <w:color w:val="404040" w:themeColor="text1" w:themeTint="BF"/>
+        </w:rPr>
+        <w:t xml:space="preserve"> </w:t>
+      </w:r>
+    </w:p>
+    <w:p>
+      <w:pPr>
+        <w:pStyle w:val="BodyText"/>
+        <w:spacing w:line="240" w:lineRule="auto"/>
+        <w:ind w:left="720"/>
+        <w:rPr>
+          <w:color w:val="404040" w:themeColor="text1" w:themeTint="BF"/>
+        </w:rPr>
+      </w:pPr>
+      <w:hyperlink r:id="rId14" w:history="1">
+        <w:r>
+          <w:rPr>
+            <w:rStyle w:val="Hyperlink"/>
+          </w:rPr>
+          <w:t>https://webqr.com/</w:t>
+        </w:r>
+      </w:hyperlink>
+      <w:r>
+        <w:rPr>
+          <w:color w:val="404040" w:themeColor="text1" w:themeTint="BF"/>
+        </w:rPr>
+        <w:t xml:space="preserve"> </w:t>
+      </w:r>
+    </w:p>
+    <w:p>
+      <w:pPr>
+        <w:pStyle w:val="BodyText"/>
+        <w:spacing w:line="240" w:lineRule="auto"/>
+        <w:ind w:left="720"/>
+        <w:rPr>
+          <w:color w:val="404040" w:themeColor="text1" w:themeTint="BF"/>
+        </w:rPr>
+      </w:pPr>
+      <w:hyperlink r:id="rId15" w:history="1">
+        <w:r>
+          <w:rPr>
+            <w:rStyle w:val="Hyperlink"/>
+          </w:rPr>
+          <w:t>https://jamesdysonaward.org/projects/pape</w:t>
+        </w:r>
+        <w:r>
+          <w:rPr>
+            <w:rStyle w:val="Hyperlink"/>
+          </w:rPr>
+          <w:t>r</w:t>
+        </w:r>
+        <w:r>
+          <w:rPr>
+            <w:rStyle w:val="Hyperlink"/>
+          </w:rPr>
+          <w:t>less-receipt-solution-prs-system/</w:t>
+        </w:r>
+      </w:hyperlink>
+    </w:p>
+    <w:p>
+      <w:pPr>
+        <w:pStyle w:val="BodyText"/>
+        <w:spacing w:line="240" w:lineRule="auto"/>
+        <w:rPr>
+          <w:color w:val="404040" w:themeColor="text1" w:themeTint="BF"/>
+        </w:rPr>
+      </w:pPr>
       <w:bookmarkStart w:id="0" w:name="_GoBack"/>
       <w:bookmarkEnd w:id="0"/>
     </w:p>
     <w:sectPr>
-      <w:headerReference w:type="default" r:id="rId9"/>
-      <w:footerReference w:type="default" r:id="rId10"/>
-      <w:headerReference w:type="first" r:id="rId11"/>
+      <w:headerReference w:type="default" r:id="rId16"/>
+      <w:footerReference w:type="default" r:id="rId17"/>
+      <w:headerReference w:type="first" r:id="rId18"/>
       <w:pgSz w:w="12240" w:h="15840"/>
-      <w:pgMar w:top="720" w:right="720" w:bottom="720" w:left="720" w:header="720" w:footer="720" w:gutter="0"/>
+      <w:pgMar w:top="1350" w:right="720" w:bottom="720" w:left="720" w:header="270" w:footer="720" w:gutter="0"/>
       <w:cols w:space="720"/>
       <w:titlePg/>
       <w:docGrid w:linePitch="360"/>
@@ -458,6 +1021,9 @@
       <w:gridCol w:w="2718"/>
     </w:tblGrid>
     <w:tr>
+      <w:trPr>
+        <w:trHeight w:val="812"/>
+      </w:trPr>
       <w:tc>
         <w:tcPr>
           <w:tcW w:w="8298" w:type="dxa"/>
@@ -483,10 +1049,10 @@
               <w:noProof/>
             </w:rPr>
             <w:drawing>
-              <wp:inline distT="0" distB="0" distL="0" distR="0" wp14:anchorId="0C066DA4" wp14:editId="6DA8F5EE">
+              <wp:inline distT="0" distB="0" distL="0" distR="0" wp14:anchorId="4EB87360" wp14:editId="152F0F08">
                 <wp:extent cx="138569" cy="137160"/>
                 <wp:effectExtent l="19050" t="19050" r="13831" b="15240"/>
-                <wp:docPr id="7" name="Picture 1" descr="Transparent - small.png"/>
+                <wp:docPr id="16" name="Picture 1" descr="Transparent - small.png"/>
                 <wp:cNvGraphicFramePr>
                   <a:graphicFrameLocks xmlns:a="http://schemas.openxmlformats.org/drawingml/2006/main" noChangeAspect="1"/>
                 </wp:cNvGraphicFramePr>
@@ -538,10 +1104,10 @@
               <w:noProof/>
             </w:rPr>
             <w:drawing>
-              <wp:inline distT="0" distB="0" distL="0" distR="0" wp14:anchorId="05EFA500" wp14:editId="55999617">
+              <wp:inline distT="0" distB="0" distL="0" distR="0" wp14:anchorId="496061A0" wp14:editId="118E080D">
                 <wp:extent cx="138569" cy="137160"/>
                 <wp:effectExtent l="19050" t="19050" r="13831" b="15240"/>
-                <wp:docPr id="8" name="Picture 1" descr="Transparent - small.png"/>
+                <wp:docPr id="17" name="Picture 1" descr="Transparent - small.png"/>
                 <wp:cNvGraphicFramePr>
                   <a:graphicFrameLocks xmlns:a="http://schemas.openxmlformats.org/drawingml/2006/main" noChangeAspect="1"/>
                 </wp:cNvGraphicFramePr>
@@ -596,10 +1162,10 @@
               <w:noProof/>
             </w:rPr>
             <w:drawing>
-              <wp:inline distT="0" distB="0" distL="0" distR="0" wp14:anchorId="001FC6D4" wp14:editId="5E1B57A7">
+              <wp:inline distT="0" distB="0" distL="0" distR="0" wp14:anchorId="10D794CC" wp14:editId="397400D2">
                 <wp:extent cx="138569" cy="137160"/>
                 <wp:effectExtent l="19050" t="19050" r="13831" b="15240"/>
-                <wp:docPr id="9" name="Picture 1" descr="Transparent - small.png"/>
+                <wp:docPr id="18" name="Picture 1" descr="Transparent - small.png"/>
                 <wp:cNvGraphicFramePr>
                   <a:graphicFrameLocks xmlns:a="http://schemas.openxmlformats.org/drawingml/2006/main" noChangeAspect="1"/>
                 </wp:cNvGraphicFramePr>
@@ -654,10 +1220,10 @@
               <w:noProof/>
             </w:rPr>
             <w:drawing>
-              <wp:inline distT="0" distB="0" distL="0" distR="0" wp14:anchorId="59FE9B0D" wp14:editId="178F33D7">
+              <wp:inline distT="0" distB="0" distL="0" distR="0" wp14:anchorId="3250404C" wp14:editId="4BBF6C70">
                 <wp:extent cx="138569" cy="137160"/>
                 <wp:effectExtent l="19050" t="19050" r="13831" b="15240"/>
-                <wp:docPr id="10" name="Picture 1" descr="Transparent - small.png"/>
+                <wp:docPr id="19" name="Picture 1" descr="Transparent - small.png"/>
                 <wp:cNvGraphicFramePr>
                   <a:graphicFrameLocks xmlns:a="http://schemas.openxmlformats.org/drawingml/2006/main" noChangeAspect="1"/>
                 </wp:cNvGraphicFramePr>
@@ -712,10 +1278,10 @@
               <w:noProof/>
             </w:rPr>
             <w:drawing>
-              <wp:inline distT="0" distB="0" distL="0" distR="0" wp14:anchorId="6BC48B15" wp14:editId="6E188582">
+              <wp:inline distT="0" distB="0" distL="0" distR="0" wp14:anchorId="09AFF3CF" wp14:editId="3E290DFD">
                 <wp:extent cx="138569" cy="137160"/>
                 <wp:effectExtent l="19050" t="19050" r="13831" b="15240"/>
-                <wp:docPr id="11" name="Picture 1" descr="Transparent - small.png"/>
+                <wp:docPr id="20" name="Picture 1" descr="Transparent - small.png"/>
                 <wp:cNvGraphicFramePr>
                   <a:graphicFrameLocks xmlns:a="http://schemas.openxmlformats.org/drawingml/2006/main" noChangeAspect="1"/>
                 </wp:cNvGraphicFramePr>
@@ -772,17 +1338,20 @@
 <w:hdr xmlns:wpc="http://schemas.microsoft.com/office/word/2010/wordprocessingCanvas" xmlns:mo="http://schemas.microsoft.com/office/mac/office/2008/main" xmlns:mc="http://schemas.openxmlformats.org/markup-compatibility/2006" xmlns:mv="urn:schemas-microsoft-com:mac:vml" xmlns:o="urn:schemas-microsoft-com:office:office" xmlns:r="http://schemas.openxmlformats.org/officeDocument/2006/relationships" xmlns:m="http://schemas.openxmlformats.org/officeDocument/2006/math" xmlns:v="urn:schemas-microsoft-com:vml" xmlns:wp14="http://schemas.microsoft.com/office/word/2010/wordprocessingDrawing" xmlns:wp="http://schemas.openxmlformats.org/drawingml/2006/wordprocessingDrawing" xmlns:w10="urn:schemas-microsoft-com:office:word" xmlns:w="http://schemas.openxmlformats.org/wordprocessingml/2006/main" xmlns:w14="http://schemas.microsoft.com/office/word/2010/wordml" xmlns:wpg="http://schemas.microsoft.com/office/word/2010/wordprocessingGroup" xmlns:wpi="http://schemas.microsoft.com/office/word/2010/wordprocessingInk" xmlns:wne="http://schemas.microsoft.com/office/word/2006/wordml" xmlns:wps="http://schemas.microsoft.com/office/word/2010/wordprocessingShape" mc:Ignorable="w14 wp14">
   <w:tbl>
     <w:tblPr>
-      <w:tblW w:w="0" w:type="auto"/>
+      <w:tblW w:w="11259" w:type="dxa"/>
       <w:tblLook w:val="04A0" w:firstRow="1" w:lastRow="0" w:firstColumn="1" w:lastColumn="0" w:noHBand="0" w:noVBand="1"/>
     </w:tblPr>
     <w:tblGrid>
-      <w:gridCol w:w="8298"/>
-      <w:gridCol w:w="2718"/>
+      <w:gridCol w:w="8481"/>
+      <w:gridCol w:w="2778"/>
     </w:tblGrid>
     <w:tr>
+      <w:trPr>
+        <w:trHeight w:val="928"/>
+      </w:trPr>
       <w:tc>
         <w:tcPr>
-          <w:tcW w:w="8298" w:type="dxa"/>
+          <w:tcW w:w="8481" w:type="dxa"/>
           <w:vAlign w:val="center"/>
         </w:tcPr>
         <w:p>
@@ -796,7 +1365,7 @@
       </w:tc>
       <w:tc>
         <w:tcPr>
-          <w:tcW w:w="2718" w:type="dxa"/>
+          <w:tcW w:w="2778" w:type="dxa"/>
           <w:vAlign w:val="center"/>
         </w:tcPr>
         <w:p>
@@ -808,10 +1377,10 @@
               <w:noProof/>
             </w:rPr>
             <w:drawing>
-              <wp:inline distT="0" distB="0" distL="0" distR="0" wp14:anchorId="29AEEF61" wp14:editId="37222538">
+              <wp:inline distT="0" distB="0" distL="0" distR="0" wp14:anchorId="480A68D1" wp14:editId="526405D2">
                 <wp:extent cx="138569" cy="137160"/>
                 <wp:effectExtent l="19050" t="19050" r="13831" b="15240"/>
-                <wp:docPr id="4" name="Picture 1" descr="Transparent - small.png"/>
+                <wp:docPr id="21" name="Picture 1" descr="Transparent - small.png"/>
                 <wp:cNvGraphicFramePr>
                   <a:graphicFrameLocks xmlns:a="http://schemas.openxmlformats.org/drawingml/2006/main" noChangeAspect="1"/>
                 </wp:cNvGraphicFramePr>
@@ -863,10 +1432,10 @@
               <w:noProof/>
             </w:rPr>
             <w:drawing>
-              <wp:inline distT="0" distB="0" distL="0" distR="0" wp14:anchorId="33FAAC09" wp14:editId="32A6B52E">
+              <wp:inline distT="0" distB="0" distL="0" distR="0" wp14:anchorId="624038B5" wp14:editId="54CC556A">
                 <wp:extent cx="138569" cy="137160"/>
                 <wp:effectExtent l="19050" t="19050" r="13831" b="15240"/>
-                <wp:docPr id="6" name="Picture 1" descr="Transparent - small.png"/>
+                <wp:docPr id="22" name="Picture 1" descr="Transparent - small.png"/>
                 <wp:cNvGraphicFramePr>
                   <a:graphicFrameLocks xmlns:a="http://schemas.openxmlformats.org/drawingml/2006/main" noChangeAspect="1"/>
                 </wp:cNvGraphicFramePr>
@@ -921,10 +1490,10 @@
               <w:noProof/>
             </w:rPr>
             <w:drawing>
-              <wp:inline distT="0" distB="0" distL="0" distR="0" wp14:anchorId="40816C5E" wp14:editId="40273701">
+              <wp:inline distT="0" distB="0" distL="0" distR="0" wp14:anchorId="3DF59F4C" wp14:editId="12ECEDA5">
                 <wp:extent cx="138569" cy="137160"/>
                 <wp:effectExtent l="19050" t="19050" r="13831" b="15240"/>
-                <wp:docPr id="12" name="Picture 1" descr="Transparent - small.png"/>
+                <wp:docPr id="23" name="Picture 1" descr="Transparent - small.png"/>
                 <wp:cNvGraphicFramePr>
                   <a:graphicFrameLocks xmlns:a="http://schemas.openxmlformats.org/drawingml/2006/main" noChangeAspect="1"/>
                 </wp:cNvGraphicFramePr>
@@ -979,10 +1548,10 @@
               <w:noProof/>
             </w:rPr>
             <w:drawing>
-              <wp:inline distT="0" distB="0" distL="0" distR="0" wp14:anchorId="3B75E792" wp14:editId="3541AD72">
+              <wp:inline distT="0" distB="0" distL="0" distR="0" wp14:anchorId="26658DE9" wp14:editId="2101FB9D">
                 <wp:extent cx="138569" cy="137160"/>
                 <wp:effectExtent l="19050" t="19050" r="13831" b="15240"/>
-                <wp:docPr id="13" name="Picture 1" descr="Transparent - small.png"/>
+                <wp:docPr id="24" name="Picture 1" descr="Transparent - small.png"/>
                 <wp:cNvGraphicFramePr>
                   <a:graphicFrameLocks xmlns:a="http://schemas.openxmlformats.org/drawingml/2006/main" noChangeAspect="1"/>
                 </wp:cNvGraphicFramePr>
@@ -1037,10 +1606,10 @@
               <w:noProof/>
             </w:rPr>
             <w:drawing>
-              <wp:inline distT="0" distB="0" distL="0" distR="0" wp14:anchorId="33A7CD59" wp14:editId="477DAE7E">
+              <wp:inline distT="0" distB="0" distL="0" distR="0" wp14:anchorId="641E72F3" wp14:editId="7F2CC7F7">
                 <wp:extent cx="138569" cy="137160"/>
                 <wp:effectExtent l="19050" t="19050" r="13831" b="15240"/>
-                <wp:docPr id="14" name="Picture 1" descr="Transparent - small.png"/>
+                <wp:docPr id="25" name="Picture 1" descr="Transparent - small.png"/>
                 <wp:cNvGraphicFramePr>
                   <a:graphicFrameLocks xmlns:a="http://schemas.openxmlformats.org/drawingml/2006/main" noChangeAspect="1"/>
                 </wp:cNvGraphicFramePr>
@@ -1309,7 +1878,7 @@
         <w:rFonts w:ascii="Symbol" w:hAnsi="Symbol" w:hint="default"/>
       </w:rPr>
     </w:lvl>
-    <w:lvl w:ilvl="1" w:tplc="04090003" w:tentative="1">
+    <w:lvl w:ilvl="1" w:tplc="04090003">
       <w:start w:val="1"/>
       <w:numFmt w:val="bullet"/>
       <w:lvlText w:val="o"/>
@@ -3395,6 +3964,29 @@
       <w:outlineLvl w:val="9"/>
     </w:pPr>
   </w:style>
+  <w:style w:type="character" w:styleId="Hyperlink">
+    <w:name w:val="Hyperlink"/>
+    <w:basedOn w:val="DefaultParagraphFont"/>
+    <w:uiPriority w:val="99"/>
+    <w:unhideWhenUsed/>
+    <w:rsid w:val="00040822"/>
+    <w:rPr>
+      <w:color w:val="00ED8F" w:themeColor="hyperlink"/>
+      <w:u w:val="single"/>
+    </w:rPr>
+  </w:style>
+  <w:style w:type="character" w:styleId="FollowedHyperlink">
+    <w:name w:val="FollowedHyperlink"/>
+    <w:basedOn w:val="DefaultParagraphFont"/>
+    <w:uiPriority w:val="99"/>
+    <w:semiHidden/>
+    <w:unhideWhenUsed/>
+    <w:rsid w:val="00040822"/>
+    <w:rPr>
+      <w:color w:val="8D009F" w:themeColor="followedHyperlink"/>
+      <w:u w:val="single"/>
+    </w:rPr>
+  </w:style>
 </w:styles>
 </file>
 
@@ -5351,6 +5943,29 @@
       <w:outlineLvl w:val="9"/>
     </w:pPr>
   </w:style>
+  <w:style w:type="character" w:styleId="Hyperlink">
+    <w:name w:val="Hyperlink"/>
+    <w:basedOn w:val="DefaultParagraphFont"/>
+    <w:uiPriority w:val="99"/>
+    <w:unhideWhenUsed/>
+    <w:rsid w:val="00040822"/>
+    <w:rPr>
+      <w:color w:val="00ED8F" w:themeColor="hyperlink"/>
+      <w:u w:val="single"/>
+    </w:rPr>
+  </w:style>
+  <w:style w:type="character" w:styleId="FollowedHyperlink">
+    <w:name w:val="FollowedHyperlink"/>
+    <w:basedOn w:val="DefaultParagraphFont"/>
+    <w:uiPriority w:val="99"/>
+    <w:semiHidden/>
+    <w:unhideWhenUsed/>
+    <w:rsid w:val="00040822"/>
+    <w:rPr>
+      <w:color w:val="8D009F" w:themeColor="followedHyperlink"/>
+      <w:u w:val="single"/>
+    </w:rPr>
+  </w:style>
 </w:styles>
 </file>
 
@@ -5399,6 +6014,48 @@
         </w:p>
       </w:docPartBody>
     </w:docPart>
+    <w:docPart>
+      <w:docPartPr>
+        <w:name w:val="1BE3376A866F2D4181B6F0551C82F094"/>
+        <w:category>
+          <w:name w:val="General"/>
+          <w:gallery w:val="placeholder"/>
+        </w:category>
+        <w:types>
+          <w:type w:val="bbPlcHdr"/>
+        </w:types>
+        <w:behaviors>
+          <w:behavior w:val="content"/>
+        </w:behaviors>
+        <w:guid w:val="{8E358E71-5CED-8E4E-AB10-01AFC9DEF804}"/>
+      </w:docPartPr>
+      <w:docPartBody>
+        <w:p>
+          <w:pPr>
+            <w:pStyle w:val="BodyText"/>
+          </w:pPr>
+          <w:r>
+            <w:t xml:space="preserve">Fusce neque mi, consectetuer gravida, convallis ac, varius a, pede. Fusce pellentesque pretium quam. Ut luctus, justo id volutpat iaculis, est diam pulvinar sem, quis bibendum turpis dui eget mauris. Sed in mauris. Ut massa. Pellentesque condimentum felis nec sapien. Integer posuere elit at turpis. Nulla facilisi. Sed sapien ipsum, commodo ut, facilisis vitae, ultrices non, metus. Aenean non nulla. Curabitur molestie volutpat magna. Vestibulum tempor faucibus nisi. Pellentesque vitae enim. </w:t>
+          </w:r>
+        </w:p>
+        <w:p>
+          <w:pPr>
+            <w:pStyle w:val="BodyText"/>
+          </w:pPr>
+          <w:r>
+            <w:t xml:space="preserve">Aliquam rhoncus volutpat mauris. Sed auctor. Donec tincidunt velit et tellus. Donec sed augue eget lacus placerat adipiscing. Ut convallis suscipit nulla. Morbi posuere ullamcorper ligula. Duis sit amet odio nec lorem ornare gravida. Suspendisse ante nulla, gravida quis, eleifend sit amet, placerat eget, purus. Sed egestas magna ut erat. Vivamus euismod, odio id mattis porttitor, tellus nisl consectetuer turpis, ut auctor enim justo euismod nulla. Fusce eget diam vulputate massa tempor tempor. </w:t>
+          </w:r>
+        </w:p>
+        <w:p>
+          <w:pPr>
+            <w:pStyle w:val="1BE3376A866F2D4181B6F0551C82F094"/>
+          </w:pPr>
+          <w:r>
+            <w:t>In ante. Phasellus convallis, nisl in vestibulum facilisis, lacus pede bibendum urna, dapibus pellentesque eros magna sed nibh. Etiam tortor arcu, porta nec, laoreet quis, mollis in, libero. Aenean dapibus est a metus. In sit amet elit. Pellentesque luctus lacus scelerisque arcu. Cras mattis diam. Sed molestie, lectus id bibendum luctus, magna orci luctus quam, et auctor urna diam sit amet ligula. Sed purus dui, suscipit et, malesuada non, consectetuer in, augue. Proin et sapien. Maecenas aliquam, nibh id aliquet tincidunt, ante neque pulvinar mauris, sit amet fermentum nibh augue mollis risus. Mauris porttitor varius mauris. Vivamus in urna et sem accumsan imperdiet. Aenean fringilla, eros tincidunt gravida elementum, justo eros pharetra felis, in rhoncus arcu lectus non enim. Phasellus odio tortor, mattis ut, mattis elementum, luctus at, orci.</w:t>
+          </w:r>
+        </w:p>
+      </w:docPartBody>
+    </w:docPart>
   </w:docParts>
 </w:glossaryDocument>
 </file>
@@ -5424,7 +6081,7 @@
     <w:charset w:val="00"/>
     <w:family w:val="auto"/>
     <w:pitch w:val="variable"/>
-    <w:sig w:usb0="00000003" w:usb1="00000000" w:usb2="00000000" w:usb3="00000000" w:csb0="00000001" w:csb1="00000000"/>
+    <w:sig w:usb0="E0002AFF" w:usb1="C0007843" w:usb2="00000009" w:usb3="00000000" w:csb0="000001FF" w:csb1="00000000"/>
   </w:font>
   <w:font w:name="Wingdings">
     <w:panose1 w:val="05000000000000000000"/>
@@ -5513,6 +6170,10 @@
     <w:compatSetting w:name="enableOpenTypeFeatures" w:uri="http://schemas.microsoft.com/office/word" w:val="1"/>
     <w:compatSetting w:name="doNotFlipMirrorIndents" w:uri="http://schemas.microsoft.com/office/word" w:val="1"/>
   </w:compat>
+  <w:rsids>
+    <w:rsidRoot w:val="00CF720F"/>
+    <w:rsid w:val="00CF720F"/>
+  </w:rsids>
   <m:mathPr>
     <m:mathFont m:val="Cambria Math"/>
     <m:brkBin m:val="before"/>
@@ -5723,6 +6384,7 @@
     <w:name w:val="Body Text"/>
     <w:basedOn w:val="Normal"/>
     <w:link w:val="BodyTextChar"/>
+    <w:rsid w:val="00CF720F"/>
     <w:pPr>
       <w:spacing w:before="60" w:after="60"/>
     </w:pPr>
@@ -5738,6 +6400,7 @@
     <w:name w:val="Body Text Char"/>
     <w:basedOn w:val="DefaultParagraphFont"/>
     <w:link w:val="BodyText"/>
+    <w:rsid w:val="00CF720F"/>
     <w:rPr>
       <w:rFonts w:eastAsiaTheme="minorHAnsi"/>
       <w:color w:val="404040" w:themeColor="text1" w:themeTint="BF"/>
@@ -5748,6 +6411,10 @@
   </w:style>
   <w:style w:type="paragraph" w:customStyle="1" w:styleId="D1609BA299C20F428CFAB6CACD800AAE">
     <w:name w:val="D1609BA299C20F428CFAB6CACD800AAE"/>
+  </w:style>
+  <w:style w:type="paragraph" w:customStyle="1" w:styleId="1BE3376A866F2D4181B6F0551C82F094">
+    <w:name w:val="1BE3376A866F2D4181B6F0551C82F094"/>
+    <w:rsid w:val="00CF720F"/>
   </w:style>
 </w:styles>
 </file>
@@ -5940,6 +6607,7 @@
     <w:name w:val="Body Text"/>
     <w:basedOn w:val="Normal"/>
     <w:link w:val="BodyTextChar"/>
+    <w:rsid w:val="00CF720F"/>
     <w:pPr>
       <w:spacing w:before="60" w:after="60"/>
     </w:pPr>
@@ -5955,6 +6623,7 @@
     <w:name w:val="Body Text Char"/>
     <w:basedOn w:val="DefaultParagraphFont"/>
     <w:link w:val="BodyText"/>
+    <w:rsid w:val="00CF720F"/>
     <w:rPr>
       <w:rFonts w:eastAsiaTheme="minorHAnsi"/>
       <w:color w:val="404040" w:themeColor="text1" w:themeTint="BF"/>
@@ -5965,6 +6634,10 @@
   </w:style>
   <w:style w:type="paragraph" w:customStyle="1" w:styleId="D1609BA299C20F428CFAB6CACD800AAE">
     <w:name w:val="D1609BA299C20F428CFAB6CACD800AAE"/>
+  </w:style>
+  <w:style w:type="paragraph" w:customStyle="1" w:styleId="1BE3376A866F2D4181B6F0551C82F094">
+    <w:name w:val="1BE3376A866F2D4181B6F0551C82F094"/>
+    <w:rsid w:val="00CF720F"/>
   </w:style>
 </w:styles>
 </file>
@@ -6208,7 +6881,7 @@
 </file>
 
 <file path=customXml/itemProps1.xml><?xml version="1.0" encoding="utf-8"?>
-<ds:datastoreItem xmlns:ds="http://schemas.openxmlformats.org/officeDocument/2006/customXml" ds:itemID="{28C75D75-64E5-0944-B891-23B16C837540}">
+<ds:datastoreItem xmlns:ds="http://schemas.openxmlformats.org/officeDocument/2006/customXml" ds:itemID="{E8B9C356-72F1-3D4E-9DD8-E6EB8BDC200D}">
   <ds:schemaRefs>
     <ds:schemaRef ds:uri="http://schemas.openxmlformats.org/officeDocument/2006/bibliography"/>
   </ds:schemaRefs>

</xml_diff>